<commit_message>
Updated MR code and figures
</commit_message>
<xml_diff>
--- a/text/Necro_DecompMethods.docx
+++ b/text/Necro_DecompMethods.docx
@@ -2609,38 +2609,148 @@
           <w:szCs w:val="22"/>
         </w:rPr>
       </w:pPr>
-      <w:r>
-        <w:rPr>
-          <w:sz w:val="22"/>
-          <w:szCs w:val="22"/>
-        </w:rPr>
-        <w:t xml:space="preserve">Isolate is nested within site and sampling date is nested within isolate </w:t>
+    </w:p>
+    <w:p>
+      <w:pPr>
+        <w:rPr>
+          <w:sz w:val="22"/>
+          <w:szCs w:val="22"/>
+        </w:rPr>
+      </w:pPr>
+      <w:r>
+        <w:rPr>
+          <w:sz w:val="22"/>
+          <w:szCs w:val="22"/>
+        </w:rPr>
+        <w:t>Variation due to the different experiments</w:t>
+      </w:r>
+    </w:p>
+    <w:p>
+      <w:r>
+        <w:t>We describe such situations as having partially crossed grouping factors for the random effects.</w:t>
+      </w:r>
+    </w:p>
+    <w:p>
+      <w:pPr>
+        <w:rPr>
+          <w:sz w:val="22"/>
+          <w:szCs w:val="22"/>
+        </w:rPr>
+      </w:pPr>
+    </w:p>
+    <w:p>
+      <w:pPr>
+        <w:rPr>
+          <w:sz w:val="22"/>
+          <w:szCs w:val="22"/>
+        </w:rPr>
+      </w:pPr>
+      <w:r>
+        <w:rPr>
+          <w:sz w:val="22"/>
+          <w:szCs w:val="22"/>
+        </w:rPr>
+        <w:t>Completely crossed each isolate in each vegetation type for each sampling date</w:t>
+      </w:r>
+    </w:p>
+    <w:p>
+      <w:r>
+        <w:t xml:space="preserve">At this point we will fit models that have random effects for </w:t>
+      </w:r>
+      <w:r>
+        <w:t>isolate</w:t>
+      </w:r>
+      <w:r>
+        <w:t xml:space="preserve">, </w:t>
+      </w:r>
+      <w:r>
+        <w:t>incubation time</w:t>
+      </w:r>
+      <w:r>
+        <w:t xml:space="preserve">, and </w:t>
+      </w:r>
+      <w:proofErr w:type="spellStart"/>
+      <w:r>
+        <w:t>experiemnt</w:t>
+      </w:r>
+      <w:proofErr w:type="spellEnd"/>
+      <w:r>
+        <w:t xml:space="preserve"> (or the </w:t>
+      </w:r>
+      <w:proofErr w:type="spellStart"/>
+      <w:r>
+        <w:t>dept:service</w:t>
+      </w:r>
+      <w:proofErr w:type="spellEnd"/>
+      <w:r>
+        <w:t xml:space="preserve"> combination) to these data. In the next </w:t>
+      </w:r>
+      <w:proofErr w:type="spellStart"/>
+      <w:r>
+        <w:t>ch</w:t>
+      </w:r>
+      <w:proofErr w:type="spellEnd"/>
+    </w:p>
+    <w:p>
+      <w:r>
+        <w:rPr>
+          <w:rFonts w:ascii="Merriweather" w:hAnsi="Merriweather"/>
+          <w:color w:val="5C5C5C"/>
+          <w:sz w:val="21"/>
+          <w:szCs w:val="21"/>
+          <w:shd w:val="clear" w:color="auto" w:fill="FFFFFF"/>
+        </w:rPr>
+        <w:t>explicitly in variation among and by groups. This is where a mixed-effect modeling framework is useful</w:t>
+      </w:r>
+    </w:p>
+    <w:p/>
+    <w:p>
+      <w:r>
+        <w:t>standing of how to explain the relationships among the fixed and random effects in terms of the levels of the hierarchy.</w:t>
+      </w:r>
+    </w:p>
+    <w:p/>
+    <w:p>
+      <w:r>
+        <w:t>Hello,</w:t>
+      </w:r>
+    </w:p>
+    <w:p/>
+    <w:p>
+      <w:r>
+        <w:t xml:space="preserve">I have a dataset which combines 3 experiments measuring the decomposition of fungi. The experiments were conducted at three different sites, differing their dominant vegetation (i.e., prairie, oak savanna and forest). The species of fungi decomposed and the times the fungi were decomposed differ among the 3 experiments/sites. There are two species of fungi which were included at all the sites, but not all combinations of factors occur (thus my design is partially </w:t>
+      </w:r>
+      <w:r>
+        <w:lastRenderedPageBreak/>
+        <w:t>crossed). I have decided to use a mixed linear effects model to deal with any variation caused by differences among experiments-</w:t>
       </w:r>
       <w:bookmarkStart w:id="2" w:name="_GoBack"/>
+      <w:r>
+        <w:t xml:space="preserve">treating the partially crossed grouping factors as a random effect. </w:t>
+      </w:r>
       <w:bookmarkEnd w:id="2"/>
     </w:p>
-    <w:p>
-      <w:pPr>
-        <w:rPr>
-          <w:sz w:val="22"/>
-          <w:szCs w:val="22"/>
-        </w:rPr>
-      </w:pPr>
-    </w:p>
-    <w:p>
-      <w:pPr>
-        <w:rPr>
-          <w:sz w:val="22"/>
-          <w:szCs w:val="22"/>
-        </w:rPr>
-      </w:pPr>
-      <w:r>
-        <w:rPr>
-          <w:sz w:val="22"/>
-          <w:szCs w:val="22"/>
-        </w:rPr>
-        <w:t>Variation due to the different experiments</w:t>
-      </w:r>
+    <w:p/>
+    <w:p>
+      <w:r>
+        <w:t xml:space="preserve">I perform my statistical analyses in R and I am looking for someone to help me confirm that I am using the correct </w:t>
+      </w:r>
+      <w:proofErr w:type="spellStart"/>
+      <w:r>
+        <w:t>lmer</w:t>
+      </w:r>
+      <w:proofErr w:type="spellEnd"/>
+      <w:r>
+        <w:t xml:space="preserve"> () model syntax to specify relationships among fixed and random effects. </w:t>
+      </w:r>
+    </w:p>
+    <w:p>
+      <w:pPr>
+        <w:rPr>
+          <w:sz w:val="22"/>
+          <w:szCs w:val="22"/>
+        </w:rPr>
+      </w:pPr>
     </w:p>
     <w:sectPr>
       <w:pgSz w:w="12240" w:h="15840"/>

</xml_diff>